<commit_message>
Update on Wed Nov 10 08:11:53 MST 2021
</commit_message>
<xml_diff>
--- a/style-and-layout-report.docx
+++ b/style-and-layout-report.docx
@@ -70,6 +70,43 @@
         <w:rPr>
           <w:rFonts w:ascii="Times New Roman" w:hAnsi="Times New Roman" w:cs="Times New Roman"/>
         </w:rPr>
+        <w:t xml:space="preserve">Link: </w:t>
+      </w:r>
+      <w:hyperlink r:id="rId4" w:history="1">
+        <w:r>
+          <w:rPr>
+            <w:rStyle w:val="Hyperlink"/>
+            <w:rFonts w:ascii="Times New Roman" w:hAnsi="Times New Roman" w:cs="Times New Roman"/>
+          </w:rPr>
+          <w:t>https://holen.jtc372.host/project/ho</w:t>
+        </w:r>
+        <w:r>
+          <w:rPr>
+            <w:rStyle w:val="Hyperlink"/>
+            <w:rFonts w:ascii="Times New Roman" w:hAnsi="Times New Roman" w:cs="Times New Roman"/>
+          </w:rPr>
+          <w:t>m</w:t>
+        </w:r>
+        <w:r>
+          <w:rPr>
+            <w:rStyle w:val="Hyperlink"/>
+            <w:rFonts w:ascii="Times New Roman" w:hAnsi="Times New Roman" w:cs="Times New Roman"/>
+          </w:rPr>
+          <w:t>epage.html</w:t>
+        </w:r>
+      </w:hyperlink>
+    </w:p>
+    <w:p>
+      <w:pPr>
+        <w:spacing w:line="480" w:lineRule="auto"/>
+        <w:rPr>
+          <w:rFonts w:ascii="Times New Roman" w:hAnsi="Times New Roman" w:cs="Times New Roman"/>
+        </w:rPr>
+      </w:pPr>
+      <w:r>
+        <w:rPr>
+          <w:rFonts w:ascii="Times New Roman" w:hAnsi="Times New Roman" w:cs="Times New Roman"/>
+        </w:rPr>
         <w:tab/>
         <w:t xml:space="preserve">I made this site </w:t>
       </w:r>
@@ -83,31 +120,7 @@
         <w:rPr>
           <w:rFonts w:ascii="Times New Roman" w:hAnsi="Times New Roman" w:cs="Times New Roman"/>
         </w:rPr>
-        <w:t xml:space="preserve"> </w:t>
-      </w:r>
-      <w:r>
-        <w:rPr>
-          <w:rFonts w:ascii="Times New Roman" w:hAnsi="Times New Roman" w:cs="Times New Roman"/>
-        </w:rPr>
-        <w:t>advertise</w:t>
-      </w:r>
-      <w:r>
-        <w:rPr>
-          <w:rFonts w:ascii="Times New Roman" w:hAnsi="Times New Roman" w:cs="Times New Roman"/>
-        </w:rPr>
-        <w:t xml:space="preserve"> and display my girlfriends art. Her current site is helpful in spreading awareness of her work and allowing people to view more of her work after art shows but </w:t>
-      </w:r>
-      <w:r>
-        <w:rPr>
-          <w:rFonts w:ascii="Times New Roman" w:hAnsi="Times New Roman" w:cs="Times New Roman"/>
-        </w:rPr>
-        <w:t>needs</w:t>
-      </w:r>
-      <w:r>
-        <w:rPr>
-          <w:rFonts w:ascii="Times New Roman" w:hAnsi="Times New Roman" w:cs="Times New Roman"/>
-        </w:rPr>
-        <w:t xml:space="preserve"> a remodel. The new homepage was designed with a few things in mind. </w:t>
+        <w:t xml:space="preserve"> advertise and display my girlfriends art. Her current site is helpful in spreading awareness of her work and allowing people to view more of her work after art shows but needs a remodel. The new homepage was designed with a few things in mind. </w:t>
       </w:r>
     </w:p>
     <w:p>
@@ -122,136 +135,64 @@
           <w:rFonts w:ascii="Times New Roman" w:hAnsi="Times New Roman" w:cs="Times New Roman"/>
         </w:rPr>
         <w:tab/>
-        <w:t xml:space="preserve">Firstly, I wanted the design to be simple, this site will be mostly accessed by mobile visitors on a phone after an art show and I wanted it to be accessible by that audience. Keeping that in mind </w:t>
-      </w:r>
+        <w:t>Firstly, I wanted the design to be simple, this site will be mostly accessed by mobile visitors on a phone after an art show and I wanted it to be accessible by that audience. Keeping that in mind all the images in the gallery form a single column when being displayed on the phone view as well as scaling down to whichever device the website is on. The top menu also converts to a hamburger menu with the same dropdown options as the standard menu when going to mobile view.</w:t>
+      </w:r>
+      <w:r>
+        <w:rPr>
+          <w:rFonts w:ascii="Times New Roman" w:hAnsi="Times New Roman" w:cs="Times New Roman"/>
+        </w:rPr>
+        <w:tab/>
+      </w:r>
+    </w:p>
+    <w:p>
+      <w:pPr>
+        <w:spacing w:line="480" w:lineRule="auto"/>
+        <w:rPr>
+          <w:rFonts w:ascii="Times New Roman" w:hAnsi="Times New Roman" w:cs="Times New Roman"/>
+        </w:rPr>
+      </w:pPr>
+      <w:r>
+        <w:rPr>
+          <w:rFonts w:ascii="Times New Roman" w:hAnsi="Times New Roman" w:cs="Times New Roman"/>
+        </w:rPr>
+        <w:tab/>
+        <w:t xml:space="preserve">Secondly, in many of the lectures we have talked about the importance of having only the most important content on the homepage. In that vein I’ve added an image that spans 1200px and contains the three main important things on the site. First of </w:t>
+      </w:r>
+      <w:proofErr w:type="gramStart"/>
       <w:r>
         <w:rPr>
           <w:rFonts w:ascii="Times New Roman" w:hAnsi="Times New Roman" w:cs="Times New Roman"/>
         </w:rPr>
         <w:t>all</w:t>
       </w:r>
-      <w:r>
-        <w:rPr>
-          <w:rFonts w:ascii="Times New Roman" w:hAnsi="Times New Roman" w:cs="Times New Roman"/>
-        </w:rPr>
-        <w:t xml:space="preserve"> the images in the gallery form a single column when being displayed on the phone view as well as scaling down to whichever device the website is on. The top menu also converts to a hamburger menu with the same dropdown options as the standard menu when going to mobile view.</w:t>
-      </w:r>
+      <w:proofErr w:type="gramEnd"/>
+      <w:r>
+        <w:rPr>
+          <w:rFonts w:ascii="Times New Roman" w:hAnsi="Times New Roman" w:cs="Times New Roman"/>
+        </w:rPr>
+        <w:t xml:space="preserve"> my girlfriends name and the logo of her company "Cassie Roth". This immediately lets the user know what site they are on. To the right is a photo of her, who they may have just seen at an art show which will further identify this site as the correct one. To the left of those two is a picture of a blank easel which will aid further in the identification of this as an art website.</w:t>
+      </w:r>
+    </w:p>
+    <w:p>
+      <w:pPr>
+        <w:spacing w:line="480" w:lineRule="auto"/>
+        <w:rPr>
+          <w:rFonts w:ascii="Times New Roman" w:hAnsi="Times New Roman" w:cs="Times New Roman"/>
+        </w:rPr>
+      </w:pPr>
       <w:r>
         <w:rPr>
           <w:rFonts w:ascii="Times New Roman" w:hAnsi="Times New Roman" w:cs="Times New Roman"/>
         </w:rPr>
         <w:tab/>
-      </w:r>
-    </w:p>
-    <w:p>
-      <w:pPr>
-        <w:spacing w:line="480" w:lineRule="auto"/>
-        <w:rPr>
-          <w:rFonts w:ascii="Times New Roman" w:hAnsi="Times New Roman" w:cs="Times New Roman"/>
-        </w:rPr>
-      </w:pPr>
-      <w:r>
-        <w:rPr>
-          <w:rFonts w:ascii="Times New Roman" w:hAnsi="Times New Roman" w:cs="Times New Roman"/>
-        </w:rPr>
-        <w:tab/>
-        <w:t xml:space="preserve">Secondly, </w:t>
-      </w:r>
-      <w:r>
-        <w:rPr>
-          <w:rFonts w:ascii="Times New Roman" w:hAnsi="Times New Roman" w:cs="Times New Roman"/>
-        </w:rPr>
-        <w:t>in</w:t>
-      </w:r>
-      <w:r>
-        <w:rPr>
-          <w:rFonts w:ascii="Times New Roman" w:hAnsi="Times New Roman" w:cs="Times New Roman"/>
-        </w:rPr>
-        <w:t xml:space="preserve"> many of the lectures we have talked about the importance of having only the most important content on the homepage. In that vein </w:t>
-      </w:r>
-      <w:r>
-        <w:rPr>
-          <w:rFonts w:ascii="Times New Roman" w:hAnsi="Times New Roman" w:cs="Times New Roman"/>
-        </w:rPr>
-        <w:t>I’ve</w:t>
-      </w:r>
-      <w:r>
-        <w:rPr>
-          <w:rFonts w:ascii="Times New Roman" w:hAnsi="Times New Roman" w:cs="Times New Roman"/>
-        </w:rPr>
-        <w:t xml:space="preserve"> added an image that spans 1200px and contains the three main important things on the site. First of </w:t>
-      </w:r>
-      <w:proofErr w:type="gramStart"/>
-      <w:r>
-        <w:rPr>
-          <w:rFonts w:ascii="Times New Roman" w:hAnsi="Times New Roman" w:cs="Times New Roman"/>
-        </w:rPr>
-        <w:t>all</w:t>
-      </w:r>
-      <w:proofErr w:type="gramEnd"/>
-      <w:r>
-        <w:rPr>
-          <w:rFonts w:ascii="Times New Roman" w:hAnsi="Times New Roman" w:cs="Times New Roman"/>
-        </w:rPr>
-        <w:t xml:space="preserve"> my girlfriends name and the logo of her company "Cassie Roth". This </w:t>
-      </w:r>
-      <w:r>
-        <w:rPr>
-          <w:rFonts w:ascii="Times New Roman" w:hAnsi="Times New Roman" w:cs="Times New Roman"/>
-        </w:rPr>
-        <w:t>immediately</w:t>
-      </w:r>
-      <w:r>
-        <w:rPr>
-          <w:rFonts w:ascii="Times New Roman" w:hAnsi="Times New Roman" w:cs="Times New Roman"/>
-        </w:rPr>
-        <w:t xml:space="preserve"> lets the user know what site they are on. To the right is a photo of her, who they may have just seen at an art show which will further identify this site as the correct one. To the left of those two is a picture of a blank easel which will aid further in the identification of this as an art website.</w:t>
-      </w:r>
-    </w:p>
-    <w:p>
-      <w:pPr>
-        <w:spacing w:line="480" w:lineRule="auto"/>
-        <w:rPr>
-          <w:rFonts w:ascii="Times New Roman" w:hAnsi="Times New Roman" w:cs="Times New Roman"/>
-        </w:rPr>
-      </w:pPr>
-      <w:r>
-        <w:rPr>
-          <w:rFonts w:ascii="Times New Roman" w:hAnsi="Times New Roman" w:cs="Times New Roman"/>
-        </w:rPr>
-        <w:tab/>
-        <w:t xml:space="preserve">After the user has landed on the page and properly identified this site as the correct one, the next thing their eyes will be drawn to is the gallery </w:t>
-      </w:r>
-      <w:r>
-        <w:rPr>
-          <w:rFonts w:ascii="Times New Roman" w:hAnsi="Times New Roman" w:cs="Times New Roman"/>
-        </w:rPr>
-        <w:t>immediately</w:t>
-      </w:r>
-      <w:r>
-        <w:rPr>
-          <w:rFonts w:ascii="Times New Roman" w:hAnsi="Times New Roman" w:cs="Times New Roman"/>
-        </w:rPr>
-        <w:t xml:space="preserve"> below the image. The visitor most likely came to the site to see her work so I thought it was important that that was the first </w:t>
+        <w:t xml:space="preserve">After the user has landed on the page and properly identified this site as the correct one, the next thing their eyes will be drawn to is the gallery immediately below the image. The visitor </w:t>
       </w:r>
       <w:r>
         <w:rPr>
           <w:rFonts w:ascii="Times New Roman" w:hAnsi="Times New Roman" w:cs="Times New Roman"/>
         </w:rPr>
         <w:lastRenderedPageBreak/>
-        <w:t xml:space="preserve">thing they would see when they landed on the homepage. I plan to add a more </w:t>
-      </w:r>
-      <w:r>
-        <w:rPr>
-          <w:rFonts w:ascii="Times New Roman" w:hAnsi="Times New Roman" w:cs="Times New Roman"/>
-        </w:rPr>
-        <w:t>in-depth</w:t>
-      </w:r>
-      <w:r>
-        <w:rPr>
-          <w:rFonts w:ascii="Times New Roman" w:hAnsi="Times New Roman" w:cs="Times New Roman"/>
-        </w:rPr>
-        <w:t xml:space="preserve"> breakdown of the artwork in the </w:t>
+        <w:t xml:space="preserve">most likely came to the site to see her work so I thought it was important that that was the first thing they would see when they landed on the homepage. I plan to add a more in-depth breakdown of the artwork in the </w:t>
       </w:r>
       <w:r>
         <w:rPr>
@@ -263,19 +204,7 @@
         <w:rPr>
           <w:rFonts w:ascii="Times New Roman" w:hAnsi="Times New Roman" w:cs="Times New Roman"/>
         </w:rPr>
-        <w:t xml:space="preserve"> but I wanted the visitor to </w:t>
-      </w:r>
-      <w:r>
-        <w:rPr>
-          <w:rFonts w:ascii="Times New Roman" w:hAnsi="Times New Roman" w:cs="Times New Roman"/>
-        </w:rPr>
-        <w:t>immediately</w:t>
-      </w:r>
-      <w:r>
-        <w:rPr>
-          <w:rFonts w:ascii="Times New Roman" w:hAnsi="Times New Roman" w:cs="Times New Roman"/>
-        </w:rPr>
-        <w:t xml:space="preserve"> see art on the homepage.</w:t>
+        <w:t xml:space="preserve"> but I wanted the visitor to immediately see art on the homepage.</w:t>
       </w:r>
     </w:p>
     <w:p>
@@ -302,67 +231,7 @@
         <w:rPr>
           <w:rFonts w:ascii="Times New Roman" w:hAnsi="Times New Roman" w:cs="Times New Roman"/>
         </w:rPr>
-        <w:t xml:space="preserve"> the images to help with </w:t>
-      </w:r>
-      <w:r>
-        <w:rPr>
-          <w:rFonts w:ascii="Times New Roman" w:hAnsi="Times New Roman" w:cs="Times New Roman"/>
-        </w:rPr>
-        <w:t>accessibility</w:t>
-      </w:r>
-      <w:r>
-        <w:rPr>
-          <w:rFonts w:ascii="Times New Roman" w:hAnsi="Times New Roman" w:cs="Times New Roman"/>
-        </w:rPr>
-        <w:t xml:space="preserve">, when I design the gallery </w:t>
-      </w:r>
-      <w:r>
-        <w:rPr>
-          <w:rFonts w:ascii="Times New Roman" w:hAnsi="Times New Roman" w:cs="Times New Roman"/>
-        </w:rPr>
-        <w:t>page,</w:t>
-      </w:r>
-      <w:r>
-        <w:rPr>
-          <w:rFonts w:ascii="Times New Roman" w:hAnsi="Times New Roman" w:cs="Times New Roman"/>
-        </w:rPr>
-        <w:t xml:space="preserve"> I will add titles to each image but currently they are not on the homepage. I kept the design of the gallery </w:t>
-      </w:r>
-      <w:r>
-        <w:rPr>
-          <w:rFonts w:ascii="Times New Roman" w:hAnsi="Times New Roman" w:cs="Times New Roman"/>
-        </w:rPr>
-        <w:t>relatively</w:t>
-      </w:r>
-      <w:r>
-        <w:rPr>
-          <w:rFonts w:ascii="Times New Roman" w:hAnsi="Times New Roman" w:cs="Times New Roman"/>
-        </w:rPr>
-        <w:t xml:space="preserve"> modular in the homepage so that a better gallery could potentially replace it later if I </w:t>
-      </w:r>
-      <w:r>
-        <w:rPr>
-          <w:rFonts w:ascii="Times New Roman" w:hAnsi="Times New Roman" w:cs="Times New Roman"/>
-        </w:rPr>
-        <w:t>completely</w:t>
-      </w:r>
-      <w:r>
-        <w:rPr>
-          <w:rFonts w:ascii="Times New Roman" w:hAnsi="Times New Roman" w:cs="Times New Roman"/>
-        </w:rPr>
-        <w:t xml:space="preserve"> change it </w:t>
-      </w:r>
-      <w:r>
-        <w:rPr>
-          <w:rFonts w:ascii="Times New Roman" w:hAnsi="Times New Roman" w:cs="Times New Roman"/>
-        </w:rPr>
-        <w:t>later</w:t>
-      </w:r>
-      <w:r>
-        <w:rPr>
-          <w:rFonts w:ascii="Times New Roman" w:hAnsi="Times New Roman" w:cs="Times New Roman"/>
-        </w:rPr>
-        <w:t>.</w:t>
+        <w:t xml:space="preserve"> the images to help with accessibility, when I design the gallery page, I will add titles to each image but currently they are not on the homepage. I kept the design of the gallery relatively modular in the homepage so that a better gallery could potentially replace it later if I completely change it later.</w:t>
       </w:r>
     </w:p>
     <w:p>
@@ -377,19 +246,7 @@
           <w:rFonts w:ascii="Times New Roman" w:hAnsi="Times New Roman" w:cs="Times New Roman"/>
         </w:rPr>
         <w:tab/>
-        <w:t xml:space="preserve">For the font and color choice on the site I simply let my girlfriend choose the colors and font type since she has a much better eye for that than I do. The font may also need to be changed later for pages with more text on </w:t>
-      </w:r>
-      <w:r>
-        <w:rPr>
-          <w:rFonts w:ascii="Times New Roman" w:hAnsi="Times New Roman" w:cs="Times New Roman"/>
-        </w:rPr>
-        <w:t>them,</w:t>
-      </w:r>
-      <w:r>
-        <w:rPr>
-          <w:rFonts w:ascii="Times New Roman" w:hAnsi="Times New Roman" w:cs="Times New Roman"/>
-        </w:rPr>
-        <w:t xml:space="preserve"> but it looks good to me for now. The color theme was chosen from a website that created color schemes from images and then was modified slightly from the original. </w:t>
+        <w:t xml:space="preserve">For the font and color choice on the site I simply let my girlfriend choose the colors and font type since she has a much better eye for that than I do. The font may also need to be changed later for pages with more text on them, but it looks good to me for now. The color theme was chosen from a website that created color schemes from images and then was modified slightly from the original. </w:t>
       </w:r>
     </w:p>
     <w:p>
@@ -416,31 +273,7 @@
         <w:rPr>
           <w:rFonts w:ascii="Times New Roman" w:hAnsi="Times New Roman" w:cs="Times New Roman"/>
         </w:rPr>
-        <w:t xml:space="preserve">, which is a web based prototyping tool. It works super great modeling out websites and I would very highly </w:t>
-      </w:r>
-      <w:r>
-        <w:rPr>
-          <w:rFonts w:ascii="Times New Roman" w:hAnsi="Times New Roman" w:cs="Times New Roman"/>
-        </w:rPr>
-        <w:t>recommend</w:t>
-      </w:r>
-      <w:r>
-        <w:rPr>
-          <w:rFonts w:ascii="Times New Roman" w:hAnsi="Times New Roman" w:cs="Times New Roman"/>
-        </w:rPr>
-        <w:t xml:space="preserve"> it for this class next semester. It makes </w:t>
-      </w:r>
-      <w:r>
-        <w:rPr>
-          <w:rFonts w:ascii="Times New Roman" w:hAnsi="Times New Roman" w:cs="Times New Roman"/>
-        </w:rPr>
-        <w:t>all</w:t>
-      </w:r>
-      <w:r>
-        <w:rPr>
-          <w:rFonts w:ascii="Times New Roman" w:hAnsi="Times New Roman" w:cs="Times New Roman"/>
-        </w:rPr>
-        <w:t xml:space="preserve"> the stuff we do in photoshop </w:t>
+        <w:t xml:space="preserve">, which is a web based prototyping tool. It works super great modeling out websites and I would very highly recommend it for this class next semester. It makes all the stuff we do in photoshop </w:t>
       </w:r>
       <w:r>
         <w:rPr>
@@ -452,25 +285,7 @@
         <w:rPr>
           <w:rFonts w:ascii="Times New Roman" w:hAnsi="Times New Roman" w:cs="Times New Roman"/>
         </w:rPr>
-        <w:t>,</w:t>
-      </w:r>
-      <w:r>
-        <w:rPr>
-          <w:rFonts w:ascii="Times New Roman" w:hAnsi="Times New Roman" w:cs="Times New Roman"/>
-        </w:rPr>
-        <w:t xml:space="preserve"> and it can all be done in a web browser but also a local app </w:t>
-      </w:r>
-      <w:r>
-        <w:rPr>
-          <w:rFonts w:ascii="Times New Roman" w:hAnsi="Times New Roman" w:cs="Times New Roman"/>
-        </w:rPr>
-        <w:t>that’s</w:t>
-      </w:r>
-      <w:r>
-        <w:rPr>
-          <w:rFonts w:ascii="Times New Roman" w:hAnsi="Times New Roman" w:cs="Times New Roman"/>
-        </w:rPr>
-        <w:t xml:space="preserve"> just a web wrapper. </w:t>
+        <w:t xml:space="preserve">, and it can all be done in a web browser but also a local app that’s just a web wrapper. </w:t>
       </w:r>
     </w:p>
     <w:p>
@@ -496,19 +311,7 @@
         <w:rPr>
           <w:rFonts w:ascii="Times New Roman" w:hAnsi="Times New Roman" w:cs="Times New Roman"/>
         </w:rPr>
-        <w:t xml:space="preserve"> </w:t>
-      </w:r>
-      <w:r>
-        <w:rPr>
-          <w:rFonts w:ascii="Times New Roman" w:hAnsi="Times New Roman" w:cs="Times New Roman"/>
-        </w:rPr>
-        <w:t>I’m</w:t>
-      </w:r>
-      <w:r>
-        <w:rPr>
-          <w:rFonts w:ascii="Times New Roman" w:hAnsi="Times New Roman" w:cs="Times New Roman"/>
-        </w:rPr>
-        <w:t xml:space="preserve"> very happy with how the homepage for this site turned out. I think it does a really good job communicating exactly what it is as simply and straightforwardly as possible.</w:t>
+        <w:t xml:space="preserve"> I’m very happy with how the homepage for this site turned out. I think it does a really good job communicating exactly what it is as simply and straightforwardly as possible.</w:t>
       </w:r>
       <w:r>
         <w:rPr>
@@ -949,6 +752,41 @@
     <w:semiHidden/>
     <w:unhideWhenUsed/>
   </w:style>
+  <w:style w:type="character" w:styleId="Hyperlink">
+    <w:name w:val="Hyperlink"/>
+    <w:basedOn w:val="DefaultParagraphFont"/>
+    <w:uiPriority w:val="99"/>
+    <w:unhideWhenUsed/>
+    <w:rsid w:val="00A66BA0"/>
+    <w:rPr>
+      <w:color w:val="0563C1" w:themeColor="hyperlink"/>
+      <w:u w:val="single"/>
+    </w:rPr>
+  </w:style>
+  <w:style w:type="character" w:styleId="UnresolvedMention">
+    <w:name w:val="Unresolved Mention"/>
+    <w:basedOn w:val="DefaultParagraphFont"/>
+    <w:uiPriority w:val="99"/>
+    <w:semiHidden/>
+    <w:unhideWhenUsed/>
+    <w:rsid w:val="00A66BA0"/>
+    <w:rPr>
+      <w:color w:val="605E5C"/>
+      <w:shd w:val="clear" w:color="auto" w:fill="E1DFDD"/>
+    </w:rPr>
+  </w:style>
+  <w:style w:type="character" w:styleId="FollowedHyperlink">
+    <w:name w:val="FollowedHyperlink"/>
+    <w:basedOn w:val="DefaultParagraphFont"/>
+    <w:uiPriority w:val="99"/>
+    <w:semiHidden/>
+    <w:unhideWhenUsed/>
+    <w:rsid w:val="00A66BA0"/>
+    <w:rPr>
+      <w:color w:val="954F72" w:themeColor="followedHyperlink"/>
+      <w:u w:val="single"/>
+    </w:rPr>
+  </w:style>
 </w:styles>
 </file>
 

</xml_diff>